<commit_message>
Multiplexer Explanations Added, saved as png
</commit_message>
<xml_diff>
--- a/Explanation of Plots, Dataset & CNN.docx
+++ b/Explanation of Plots, Dataset & CNN.docx
@@ -13,6 +13,9 @@
     <w:p/>
     <w:p>
       <w:r>
+        <w:rPr>
+          <w:noProof/>
+        </w:rPr>
         <w:drawing>
           <wp:inline distT="0" distB="0" distL="0" distR="0" wp14:anchorId="2F3E87E3" wp14:editId="1D364F8E">
             <wp:extent cx="5731510" cy="4476115"/>
@@ -411,19 +414,7 @@
         <w:rPr>
           <w:lang w:val="en-SG"/>
         </w:rPr>
-        <w:t xml:space="preserve">The heatmap provides a dataset-wide explanation of the model's </w:t>
-      </w:r>
-      <w:r>
-        <w:rPr>
-          <w:lang w:val="en-SG"/>
-        </w:rPr>
-        <w:t>behaviour</w:t>
-      </w:r>
-      <w:r>
-        <w:rPr>
-          <w:lang w:val="en-SG"/>
-        </w:rPr>
-        <w:t>, going beyond single-instance explanations to reveal patterns in how the model processes data.</w:t>
+        <w:t>The heatmap provides a dataset-wide explanation of the model's behaviour, going beyond single-instance explanations to reveal patterns in how the model processes data.</w:t>
       </w:r>
     </w:p>
     <w:p>
@@ -489,6 +480,9 @@
     <w:p/>
     <w:p>
       <w:r>
+        <w:rPr>
+          <w:noProof/>
+        </w:rPr>
         <w:lastRenderedPageBreak/>
         <w:drawing>
           <wp:inline distT="0" distB="0" distL="0" distR="0" wp14:anchorId="35B6AFD9" wp14:editId="62D57894">
@@ -818,19 +812,7 @@
         <w:rPr>
           <w:lang w:val="en-SG"/>
         </w:rPr>
-        <w:t xml:space="preserve">Significance </w:t>
-      </w:r>
-      <w:r>
-        <w:rPr>
-          <w:lang w:val="en-SG"/>
-        </w:rPr>
-        <w:t>of the plot</w:t>
-      </w:r>
-      <w:r>
-        <w:rPr>
-          <w:lang w:val="en-SG"/>
-        </w:rPr>
-        <w:t>:</w:t>
+        <w:t>Significance of the plot:</w:t>
       </w:r>
     </w:p>
     <w:p>
@@ -847,19 +829,7 @@
         <w:rPr>
           <w:lang w:val="en-SG"/>
         </w:rPr>
-        <w:t xml:space="preserve">Model </w:t>
-      </w:r>
-      <w:r>
-        <w:rPr>
-          <w:lang w:val="en-SG"/>
-        </w:rPr>
-        <w:t>Behaviour</w:t>
-      </w:r>
-      <w:r>
-        <w:rPr>
-          <w:lang w:val="en-SG"/>
-        </w:rPr>
-        <w:t>:</w:t>
+        <w:t>Model Behaviour:</w:t>
       </w:r>
     </w:p>
     <w:p>
@@ -1479,6 +1449,7 @@
       </w:pPr>
       <w:r>
         <w:rPr>
+          <w:noProof/>
           <w:lang w:val="en-SG" w:eastAsia="en-GB"/>
         </w:rPr>
         <w:drawing>
@@ -1525,6 +1496,7 @@
       </w:r>
       <w:r>
         <w:rPr>
+          <w:noProof/>
           <w:lang w:val="en-SG" w:eastAsia="en-GB"/>
         </w:rPr>
         <w:drawing>
@@ -1571,6 +1543,7 @@
       </w:r>
       <w:r>
         <w:rPr>
+          <w:noProof/>
           <w:lang w:val="en-SG" w:eastAsia="en-GB"/>
         </w:rPr>
         <w:drawing>
@@ -2278,6 +2251,7 @@
       </w:pPr>
       <w:r>
         <w:rPr>
+          <w:noProof/>
           <w:lang w:val="en-SG" w:eastAsia="en-GB"/>
         </w:rPr>
         <w:drawing>
@@ -3826,6 +3800,57 @@
         </w:rPr>
       </w:pPr>
     </w:p>
+    <w:p>
+      <w:pPr>
+        <w:rPr>
+          <w:lang w:val="en-SG" w:eastAsia="en-GB"/>
+        </w:rPr>
+      </w:pPr>
+    </w:p>
+    <w:p>
+      <w:pPr>
+        <w:pStyle w:val="ListParagraph"/>
+        <w:numPr>
+          <w:ilvl w:val="0"/>
+          <w:numId w:val="18"/>
+        </w:numPr>
+        <w:rPr>
+          <w:lang w:val="en-SG" w:eastAsia="en-GB"/>
+        </w:rPr>
+      </w:pPr>
+      <w:r>
+        <w:rPr>
+          <w:lang w:val="en-SG" w:eastAsia="en-GB"/>
+        </w:rPr>
+        <w:t>Show graphs for train and test accuracy (for phase shifters and multiplexers)</w:t>
+      </w:r>
+    </w:p>
+    <w:p>
+      <w:pPr>
+        <w:pStyle w:val="ListParagraph"/>
+        <w:numPr>
+          <w:ilvl w:val="0"/>
+          <w:numId w:val="18"/>
+        </w:numPr>
+        <w:rPr>
+          <w:lang w:val="en-SG" w:eastAsia="en-GB"/>
+        </w:rPr>
+      </w:pPr>
+      <w:r>
+        <w:rPr>
+          <w:lang w:val="en-SG" w:eastAsia="en-GB"/>
+        </w:rPr>
+        <w:t>Any other insightful graphs that we can generate?? – check</w:t>
+      </w:r>
+    </w:p>
+    <w:p>
+      <w:pPr>
+        <w:ind w:left="360"/>
+        <w:rPr>
+          <w:lang w:val="en-SG" w:eastAsia="en-GB"/>
+        </w:rPr>
+      </w:pPr>
+    </w:p>
     <w:sectPr>
       <w:pgSz w:w="11906" w:h="16838"/>
       <w:pgMar w:top="1440" w:right="1440" w:bottom="1440" w:left="1440" w:header="708" w:footer="708" w:gutter="0"/>
@@ -4347,6 +4372,119 @@
     </w:lvl>
   </w:abstractNum>
   <w:abstractNum w:abstractNumId="4" w15:restartNumberingAfterBreak="0">
+    <w:nsid w:val="23331631"/>
+    <w:multiLevelType w:val="hybridMultilevel"/>
+    <w:tmpl w:val="B3A06E86"/>
+    <w:lvl w:ilvl="0" w:tplc="B2F4F01A">
+      <w:start w:val="1"/>
+      <w:numFmt w:val="bullet"/>
+      <w:lvlText w:val=""/>
+      <w:lvlJc w:val="left"/>
+      <w:pPr>
+        <w:ind w:left="720" w:hanging="360"/>
+      </w:pPr>
+      <w:rPr>
+        <w:rFonts w:ascii="Wingdings" w:eastAsiaTheme="minorHAnsi" w:hAnsi="Wingdings" w:cstheme="minorBidi" w:hint="default"/>
+      </w:rPr>
+    </w:lvl>
+    <w:lvl w:ilvl="1" w:tplc="08090003" w:tentative="1">
+      <w:start w:val="1"/>
+      <w:numFmt w:val="bullet"/>
+      <w:lvlText w:val="o"/>
+      <w:lvlJc w:val="left"/>
+      <w:pPr>
+        <w:ind w:left="1440" w:hanging="360"/>
+      </w:pPr>
+      <w:rPr>
+        <w:rFonts w:ascii="Courier New" w:hAnsi="Courier New" w:cs="Courier New" w:hint="default"/>
+      </w:rPr>
+    </w:lvl>
+    <w:lvl w:ilvl="2" w:tplc="08090005" w:tentative="1">
+      <w:start w:val="1"/>
+      <w:numFmt w:val="bullet"/>
+      <w:lvlText w:val=""/>
+      <w:lvlJc w:val="left"/>
+      <w:pPr>
+        <w:ind w:left="2160" w:hanging="360"/>
+      </w:pPr>
+      <w:rPr>
+        <w:rFonts w:ascii="Wingdings" w:hAnsi="Wingdings" w:hint="default"/>
+      </w:rPr>
+    </w:lvl>
+    <w:lvl w:ilvl="3" w:tplc="08090001" w:tentative="1">
+      <w:start w:val="1"/>
+      <w:numFmt w:val="bullet"/>
+      <w:lvlText w:val=""/>
+      <w:lvlJc w:val="left"/>
+      <w:pPr>
+        <w:ind w:left="2880" w:hanging="360"/>
+      </w:pPr>
+      <w:rPr>
+        <w:rFonts w:ascii="Symbol" w:hAnsi="Symbol" w:hint="default"/>
+      </w:rPr>
+    </w:lvl>
+    <w:lvl w:ilvl="4" w:tplc="08090003" w:tentative="1">
+      <w:start w:val="1"/>
+      <w:numFmt w:val="bullet"/>
+      <w:lvlText w:val="o"/>
+      <w:lvlJc w:val="left"/>
+      <w:pPr>
+        <w:ind w:left="3600" w:hanging="360"/>
+      </w:pPr>
+      <w:rPr>
+        <w:rFonts w:ascii="Courier New" w:hAnsi="Courier New" w:cs="Courier New" w:hint="default"/>
+      </w:rPr>
+    </w:lvl>
+    <w:lvl w:ilvl="5" w:tplc="08090005" w:tentative="1">
+      <w:start w:val="1"/>
+      <w:numFmt w:val="bullet"/>
+      <w:lvlText w:val=""/>
+      <w:lvlJc w:val="left"/>
+      <w:pPr>
+        <w:ind w:left="4320" w:hanging="360"/>
+      </w:pPr>
+      <w:rPr>
+        <w:rFonts w:ascii="Wingdings" w:hAnsi="Wingdings" w:hint="default"/>
+      </w:rPr>
+    </w:lvl>
+    <w:lvl w:ilvl="6" w:tplc="08090001" w:tentative="1">
+      <w:start w:val="1"/>
+      <w:numFmt w:val="bullet"/>
+      <w:lvlText w:val=""/>
+      <w:lvlJc w:val="left"/>
+      <w:pPr>
+        <w:ind w:left="5040" w:hanging="360"/>
+      </w:pPr>
+      <w:rPr>
+        <w:rFonts w:ascii="Symbol" w:hAnsi="Symbol" w:hint="default"/>
+      </w:rPr>
+    </w:lvl>
+    <w:lvl w:ilvl="7" w:tplc="08090003" w:tentative="1">
+      <w:start w:val="1"/>
+      <w:numFmt w:val="bullet"/>
+      <w:lvlText w:val="o"/>
+      <w:lvlJc w:val="left"/>
+      <w:pPr>
+        <w:ind w:left="5760" w:hanging="360"/>
+      </w:pPr>
+      <w:rPr>
+        <w:rFonts w:ascii="Courier New" w:hAnsi="Courier New" w:cs="Courier New" w:hint="default"/>
+      </w:rPr>
+    </w:lvl>
+    <w:lvl w:ilvl="8" w:tplc="08090005" w:tentative="1">
+      <w:start w:val="1"/>
+      <w:numFmt w:val="bullet"/>
+      <w:lvlText w:val=""/>
+      <w:lvlJc w:val="left"/>
+      <w:pPr>
+        <w:ind w:left="6480" w:hanging="360"/>
+      </w:pPr>
+      <w:rPr>
+        <w:rFonts w:ascii="Wingdings" w:hAnsi="Wingdings" w:hint="default"/>
+      </w:rPr>
+    </w:lvl>
+  </w:abstractNum>
+  <w:abstractNum w:abstractNumId="5" w15:restartNumberingAfterBreak="0">
     <w:nsid w:val="233A2713"/>
     <w:multiLevelType w:val="multilevel"/>
     <w:tmpl w:val="6E2E77AE"/>
@@ -4495,7 +4633,7 @@
       </w:rPr>
     </w:lvl>
   </w:abstractNum>
-  <w:abstractNum w:abstractNumId="5" w15:restartNumberingAfterBreak="0">
+  <w:abstractNum w:abstractNumId="6" w15:restartNumberingAfterBreak="0">
     <w:nsid w:val="29B54E7A"/>
     <w:multiLevelType w:val="multilevel"/>
     <w:tmpl w:val="EC10A9BC"/>
@@ -4644,7 +4782,7 @@
       </w:rPr>
     </w:lvl>
   </w:abstractNum>
-  <w:abstractNum w:abstractNumId="6" w15:restartNumberingAfterBreak="0">
+  <w:abstractNum w:abstractNumId="7" w15:restartNumberingAfterBreak="0">
     <w:nsid w:val="2C946BE2"/>
     <w:multiLevelType w:val="hybridMultilevel"/>
     <w:tmpl w:val="1E88B55E"/>
@@ -4757,7 +4895,7 @@
       </w:rPr>
     </w:lvl>
   </w:abstractNum>
-  <w:abstractNum w:abstractNumId="7" w15:restartNumberingAfterBreak="0">
+  <w:abstractNum w:abstractNumId="8" w15:restartNumberingAfterBreak="0">
     <w:nsid w:val="316532E5"/>
     <w:multiLevelType w:val="multilevel"/>
     <w:tmpl w:val="628632C0"/>
@@ -4906,7 +5044,7 @@
       </w:rPr>
     </w:lvl>
   </w:abstractNum>
-  <w:abstractNum w:abstractNumId="8" w15:restartNumberingAfterBreak="0">
+  <w:abstractNum w:abstractNumId="9" w15:restartNumberingAfterBreak="0">
     <w:nsid w:val="399C4C67"/>
     <w:multiLevelType w:val="multilevel"/>
     <w:tmpl w:val="C69C08F2"/>
@@ -5027,7 +5165,7 @@
       </w:pPr>
     </w:lvl>
   </w:abstractNum>
-  <w:abstractNum w:abstractNumId="9" w15:restartNumberingAfterBreak="0">
+  <w:abstractNum w:abstractNumId="10" w15:restartNumberingAfterBreak="0">
     <w:nsid w:val="3ED658BD"/>
     <w:multiLevelType w:val="multilevel"/>
     <w:tmpl w:val="10783A8C"/>
@@ -5144,7 +5282,7 @@
       </w:pPr>
     </w:lvl>
   </w:abstractNum>
-  <w:abstractNum w:abstractNumId="10" w15:restartNumberingAfterBreak="0">
+  <w:abstractNum w:abstractNumId="11" w15:restartNumberingAfterBreak="0">
     <w:nsid w:val="4907433B"/>
     <w:multiLevelType w:val="multilevel"/>
     <w:tmpl w:val="CBE211B4"/>
@@ -5261,7 +5399,7 @@
       </w:pPr>
     </w:lvl>
   </w:abstractNum>
-  <w:abstractNum w:abstractNumId="11" w15:restartNumberingAfterBreak="0">
+  <w:abstractNum w:abstractNumId="12" w15:restartNumberingAfterBreak="0">
     <w:nsid w:val="4F8C0049"/>
     <w:multiLevelType w:val="multilevel"/>
     <w:tmpl w:val="5CA47FB0"/>
@@ -5382,7 +5520,7 @@
       </w:pPr>
     </w:lvl>
   </w:abstractNum>
-  <w:abstractNum w:abstractNumId="12" w15:restartNumberingAfterBreak="0">
+  <w:abstractNum w:abstractNumId="13" w15:restartNumberingAfterBreak="0">
     <w:nsid w:val="5111529A"/>
     <w:multiLevelType w:val="multilevel"/>
     <w:tmpl w:val="4A3A074A"/>
@@ -5531,7 +5669,7 @@
       </w:rPr>
     </w:lvl>
   </w:abstractNum>
-  <w:abstractNum w:abstractNumId="13" w15:restartNumberingAfterBreak="0">
+  <w:abstractNum w:abstractNumId="14" w15:restartNumberingAfterBreak="0">
     <w:nsid w:val="5B447F6A"/>
     <w:multiLevelType w:val="hybridMultilevel"/>
     <w:tmpl w:val="8C261618"/>
@@ -5644,7 +5782,7 @@
       </w:rPr>
     </w:lvl>
   </w:abstractNum>
-  <w:abstractNum w:abstractNumId="14" w15:restartNumberingAfterBreak="0">
+  <w:abstractNum w:abstractNumId="15" w15:restartNumberingAfterBreak="0">
     <w:nsid w:val="60200825"/>
     <w:multiLevelType w:val="multilevel"/>
     <w:tmpl w:val="58C263FE"/>
@@ -5761,7 +5899,7 @@
       </w:pPr>
     </w:lvl>
   </w:abstractNum>
-  <w:abstractNum w:abstractNumId="15" w15:restartNumberingAfterBreak="0">
+  <w:abstractNum w:abstractNumId="16" w15:restartNumberingAfterBreak="0">
     <w:nsid w:val="68DD28CE"/>
     <w:multiLevelType w:val="multilevel"/>
     <w:tmpl w:val="59F44932"/>
@@ -5910,7 +6048,7 @@
       </w:rPr>
     </w:lvl>
   </w:abstractNum>
-  <w:abstractNum w:abstractNumId="16" w15:restartNumberingAfterBreak="0">
+  <w:abstractNum w:abstractNumId="17" w15:restartNumberingAfterBreak="0">
     <w:nsid w:val="6C210160"/>
     <w:multiLevelType w:val="multilevel"/>
     <w:tmpl w:val="FFB693F6"/>
@@ -6060,16 +6198,16 @@
     </w:lvl>
   </w:abstractNum>
   <w:num w:numId="1" w16cid:durableId="194851185">
-    <w:abstractNumId w:val="12"/>
+    <w:abstractNumId w:val="13"/>
   </w:num>
   <w:num w:numId="2" w16cid:durableId="205263072">
     <w:abstractNumId w:val="0"/>
   </w:num>
   <w:num w:numId="3" w16cid:durableId="1855801260">
-    <w:abstractNumId w:val="6"/>
+    <w:abstractNumId w:val="7"/>
   </w:num>
   <w:num w:numId="4" w16cid:durableId="1707868931">
-    <w:abstractNumId w:val="13"/>
+    <w:abstractNumId w:val="14"/>
   </w:num>
   <w:num w:numId="5" w16cid:durableId="929045609">
     <w:abstractNumId w:val="3"/>
@@ -6081,34 +6219,37 @@
     <w:abstractNumId w:val="2"/>
   </w:num>
   <w:num w:numId="8" w16cid:durableId="1993873467">
-    <w:abstractNumId w:val="4"/>
+    <w:abstractNumId w:val="5"/>
   </w:num>
   <w:num w:numId="9" w16cid:durableId="955721287">
+    <w:abstractNumId w:val="10"/>
+  </w:num>
+  <w:num w:numId="10" w16cid:durableId="1377923888">
     <w:abstractNumId w:val="9"/>
   </w:num>
-  <w:num w:numId="10" w16cid:durableId="1377923888">
+  <w:num w:numId="11" w16cid:durableId="355935889">
+    <w:abstractNumId w:val="6"/>
+  </w:num>
+  <w:num w:numId="12" w16cid:durableId="205067938">
+    <w:abstractNumId w:val="12"/>
+  </w:num>
+  <w:num w:numId="13" w16cid:durableId="1945573015">
+    <w:abstractNumId w:val="17"/>
+  </w:num>
+  <w:num w:numId="14" w16cid:durableId="1303775139">
+    <w:abstractNumId w:val="15"/>
+  </w:num>
+  <w:num w:numId="15" w16cid:durableId="574508439">
     <w:abstractNumId w:val="8"/>
   </w:num>
-  <w:num w:numId="11" w16cid:durableId="355935889">
-    <w:abstractNumId w:val="5"/>
+  <w:num w:numId="16" w16cid:durableId="889653059">
+    <w:abstractNumId w:val="16"/>
   </w:num>
-  <w:num w:numId="12" w16cid:durableId="205067938">
+  <w:num w:numId="17" w16cid:durableId="827983543">
     <w:abstractNumId w:val="11"/>
   </w:num>
-  <w:num w:numId="13" w16cid:durableId="1945573015">
-    <w:abstractNumId w:val="16"/>
-  </w:num>
-  <w:num w:numId="14" w16cid:durableId="1303775139">
-    <w:abstractNumId w:val="14"/>
-  </w:num>
-  <w:num w:numId="15" w16cid:durableId="574508439">
-    <w:abstractNumId w:val="7"/>
-  </w:num>
-  <w:num w:numId="16" w16cid:durableId="889653059">
-    <w:abstractNumId w:val="15"/>
-  </w:num>
-  <w:num w:numId="17" w16cid:durableId="827983543">
-    <w:abstractNumId w:val="10"/>
+  <w:num w:numId="18" w16cid:durableId="1919555383">
+    <w:abstractNumId w:val="4"/>
   </w:num>
 </w:numbering>
 </file>
@@ -6713,6 +6854,7 @@
   <w:style w:type="character" w:default="1" w:styleId="DefaultParagraphFont">
     <w:name w:val="Default Paragraph Font"/>
     <w:uiPriority w:val="1"/>
+    <w:semiHidden/>
     <w:unhideWhenUsed/>
   </w:style>
   <w:style w:type="table" w:default="1" w:styleId="TableNormal">

</xml_diff>